<commit_message>
updating content for paper submission
</commit_message>
<xml_diff>
--- a/cover_letter_CSIs_v2.docx
+++ b/cover_letter_CSIs_v2.docx
@@ -17,15 +17,31 @@
           <w:sz w:val="22"/>
           <w:szCs w:val="22"/>
         </w:rPr>
-        <w:t>September</w:t>
-      </w:r>
-      <w:r>
-        <w:rPr>
-          <w:rFonts w:ascii="Helvetica" w:hAnsi="Helvetica"/>
-          <w:sz w:val="22"/>
-          <w:szCs w:val="22"/>
-        </w:rPr>
-        <w:t xml:space="preserve"> 1, 2020</w:t>
+        <w:t>October</w:t>
+      </w:r>
+      <w:r>
+        <w:rPr>
+          <w:rFonts w:ascii="Helvetica" w:hAnsi="Helvetica"/>
+          <w:sz w:val="22"/>
+          <w:szCs w:val="22"/>
+        </w:rPr>
+        <w:t xml:space="preserve"> 1</w:t>
+      </w:r>
+      <w:r>
+        <w:rPr>
+          <w:rFonts w:ascii="Helvetica" w:hAnsi="Helvetica"/>
+          <w:sz w:val="22"/>
+          <w:szCs w:val="22"/>
+        </w:rPr>
+        <w:t>0</w:t>
+      </w:r>
+      <w:r>
+        <w:rPr>
+          <w:rFonts w:ascii="Helvetica" w:hAnsi="Helvetica"/>
+          <w:sz w:val="22"/>
+          <w:szCs w:val="22"/>
+        </w:rPr>
+        <w:t>, 2020</w:t>
       </w:r>
     </w:p>
     <w:p>
@@ -116,9 +132,8 @@
           <w:iCs/>
           <w:sz w:val="22"/>
           <w:szCs w:val="22"/>
-          <w:highlight w:val="yellow"/>
-        </w:rPr>
-        <w:t>Nature</w:t>
+        </w:rPr>
+        <w:t>Nature Communications</w:t>
       </w:r>
       <w:r>
         <w:rPr>
@@ -276,7 +291,7 @@
           <w:sz w:val="22"/>
           <w:szCs w:val="22"/>
         </w:rPr>
-        <w:t>1.5-</w:t>
+        <w:t>50%</w:t>
       </w:r>
       <w:r>
         <w:rPr>
@@ -286,7 +301,7 @@
           <w:sz w:val="22"/>
           <w:szCs w:val="22"/>
         </w:rPr>
-        <w:t xml:space="preserve">fold increase </w:t>
+        <w:t xml:space="preserve"> increase </w:t>
       </w:r>
       <w:r>
         <w:rPr>
@@ -497,15 +512,15 @@
           <w:sz w:val="22"/>
           <w:szCs w:val="22"/>
         </w:rPr>
-        <w:t>. Our context-specific interaction method provides a novel path forward and outperforms other common approaches.</w:t>
-      </w:r>
-      <w:r>
-        <w:rPr>
-          <w:rFonts w:ascii="Helvetica" w:hAnsi="Helvetica"/>
-          <w:sz w:val="22"/>
-          <w:szCs w:val="22"/>
-        </w:rPr>
-        <w:t xml:space="preserve"> </w:t>
+        <w:t>. Our context-specific interaction method provides a novel path forward and outperforms other common approaches</w:t>
+      </w:r>
+      <w:r>
+        <w:rPr>
+          <w:rFonts w:ascii="Helvetica" w:hAnsi="Helvetica"/>
+          <w:sz w:val="22"/>
+          <w:szCs w:val="22"/>
+        </w:rPr>
+        <w:t xml:space="preserve"> and we believe the paradigm will set the bar for discovering protein interaction networks that describe drug effects.</w:t>
       </w:r>
     </w:p>
     <w:p>
@@ -528,7 +543,23 @@
           <w:sz w:val="22"/>
           <w:szCs w:val="22"/>
         </w:rPr>
-        <w:t xml:space="preserve">We developed a silver standard dataset in collaboration with the US FDA. We specifically investigated the extent to which network methods could identify relationships between drugs and designated medical event (DME) phenotypes. These phenotypes are of the highest priority to new therapeutics and predictive models for these phenotypes could be incredibly valuable to regulatory review of new products and </w:t>
+        <w:t xml:space="preserve">We developed a silver standard dataset in collaboration with the US FDA. We specifically investigated the extent to which network methods could identify relationships between drugs and designated medical event (DME) phenotypes. These phenotypes are of the highest priority to </w:t>
+      </w:r>
+      <w:r>
+        <w:rPr>
+          <w:rFonts w:ascii="Helvetica" w:hAnsi="Helvetica"/>
+          <w:sz w:val="22"/>
+          <w:szCs w:val="22"/>
+        </w:rPr>
+        <w:t>regulatory review</w:t>
+      </w:r>
+      <w:r>
+        <w:rPr>
+          <w:rFonts w:ascii="Helvetica" w:hAnsi="Helvetica"/>
+          <w:sz w:val="22"/>
+          <w:szCs w:val="22"/>
+        </w:rPr>
+        <w:t xml:space="preserve"> and predictive models for these phenotypes could be incredibly valuable to regulatory review of new products and </w:t>
       </w:r>
       <w:r>
         <w:rPr>
@@ -588,7 +619,23 @@
           <w:sz w:val="22"/>
           <w:szCs w:val="22"/>
         </w:rPr>
-        <w:t xml:space="preserve">Our approach is in contrast to other network approaches and has broad implications for the application of drug PPI network modeling to therapeutic development. Instead of deriving a global mathematical relationship or similarity measure for predicting all drug interactions, we investigated network genes on a per-phenotype basis. The discovery of validated interactions from a per-phenotype analysis suggests that network models may need to be optimized or curated locally for a phenotype of interest. This is not entirely surprising given that detailed pathways curation has been a long-standing and essential part of biological discovery, however it is a departure from the majority of </w:t>
+        <w:t xml:space="preserve">Our approach is in contrast to other network approaches and has broad implications for the application of drug </w:t>
+      </w:r>
+      <w:r>
+        <w:rPr>
+          <w:rFonts w:ascii="Helvetica" w:hAnsi="Helvetica"/>
+          <w:sz w:val="22"/>
+          <w:szCs w:val="22"/>
+        </w:rPr>
+        <w:t>protein interaction</w:t>
+      </w:r>
+      <w:r>
+        <w:rPr>
+          <w:rFonts w:ascii="Helvetica" w:hAnsi="Helvetica"/>
+          <w:sz w:val="22"/>
+          <w:szCs w:val="22"/>
+        </w:rPr>
+        <w:t xml:space="preserve"> network modeling to therapeutic development. Instead of deriving a global mathematical relationship or similarity measure for predicting all drug interactions, we investigated network genes on a per-phenotype basis. The discovery of interactions from a per-phenotype analysis suggests that network models may need to be optimized or curated locally for a phenotype of interest. This is not entirely surprising given that detailed pathways curation has been a long-standing and essential part of biological discovery, however it is a departure from the majority of </w:t>
       </w:r>
       <w:r>
         <w:rPr>
@@ -1257,6 +1304,7 @@
   <w:style w:type="character" w:default="1" w:styleId="DefaultParagraphFont">
     <w:name w:val="Default Paragraph Font"/>
     <w:uiPriority w:val="1"/>
+    <w:semiHidden/>
     <w:unhideWhenUsed/>
   </w:style>
   <w:style w:type="table" w:default="1" w:styleId="TableNormal">

</xml_diff>